<commit_message>
Updating documentation and adding pdf files
</commit_message>
<xml_diff>
--- a/Documentation.docx
+++ b/Documentation.docx
@@ -6469,37 +6469,54 @@
         </w:rPr>
         <w:t>structural analysis through abstract syntax trees (ASTs) and control flow graphs (CFGs). The research involves the implementation and evaluation of various machine learning models—such as Decision Trees, Random Forests, Convolutional Neural Networks (CNNs), Long Short-Term Memory networks (LSTMs), and Graph Neural Networks (GNNs)—using these extracted features. Finally, the study seeks to compare the performance of these models across different code representations and feature sets, highlighting trade-offs in terms of accuracy, interpretability, and computational complexity.</w:t>
       </w:r>
-    </w:p>
-    <w:p>
-      <w:pPr>
-        <w:spacing w:after="0"/>
+      <w:bookmarkStart w:id="3" w:name="_Toc198748956"/>
+    </w:p>
+    <w:p>
+      <w:pPr>
+        <w:spacing w:after="0"/>
+        <w:ind w:firstLine="720"/>
         <w:jc w:val="both"/>
         <w:rPr>
-          <w:rFonts w:ascii="Arial" w:eastAsia="Times New Roman" w:hAnsi="Arial" w:cs="Arial"/>
-          <w:sz w:val="24"/>
-          <w:szCs w:val="24"/>
-          <w:lang w:eastAsia="en-GB"/>
-        </w:rPr>
-      </w:pPr>
-    </w:p>
-    <w:p>
-      <w:pPr>
-        <w:spacing w:after="0"/>
+          <w:rFonts w:ascii="Times New Roman" w:eastAsia="Times New Roman" w:hAnsi="Times New Roman" w:cs="Times New Roman"/>
+          <w:sz w:val="24"/>
+          <w:szCs w:val="24"/>
+          <w:lang w:eastAsia="en-GB"/>
+        </w:rPr>
+      </w:pPr>
+    </w:p>
+    <w:p>
+      <w:pPr>
+        <w:spacing w:after="0"/>
+        <w:ind w:firstLine="720"/>
         <w:jc w:val="both"/>
         <w:rPr>
-          <w:rFonts w:ascii="Arial" w:eastAsia="Times New Roman" w:hAnsi="Arial" w:cs="Arial"/>
-          <w:sz w:val="24"/>
-          <w:szCs w:val="24"/>
-          <w:lang w:eastAsia="en-GB"/>
-        </w:rPr>
-      </w:pPr>
-    </w:p>
-    <w:p>
-      <w:pPr>
-        <w:spacing w:after="0"/>
+          <w:rFonts w:ascii="Times New Roman" w:eastAsia="Times New Roman" w:hAnsi="Times New Roman" w:cs="Times New Roman"/>
+          <w:sz w:val="24"/>
+          <w:szCs w:val="24"/>
+          <w:lang w:eastAsia="en-GB"/>
+        </w:rPr>
+      </w:pPr>
+    </w:p>
+    <w:p>
+      <w:pPr>
+        <w:spacing w:after="0"/>
+        <w:ind w:firstLine="720"/>
         <w:jc w:val="both"/>
         <w:rPr>
-          <w:rFonts w:ascii="Arial" w:eastAsia="Times New Roman" w:hAnsi="Arial" w:cs="Arial"/>
+          <w:rFonts w:ascii="Times New Roman" w:eastAsia="Times New Roman" w:hAnsi="Times New Roman" w:cs="Times New Roman"/>
+          <w:sz w:val="24"/>
+          <w:szCs w:val="24"/>
+          <w:lang w:eastAsia="en-GB"/>
+        </w:rPr>
+      </w:pPr>
+    </w:p>
+    <w:p>
+      <w:pPr>
+        <w:spacing w:after="0"/>
+        <w:ind w:firstLine="720"/>
+        <w:jc w:val="both"/>
+        <w:rPr>
+          <w:rFonts w:ascii="Times New Roman" w:eastAsia="Times New Roman" w:hAnsi="Times New Roman" w:cs="Times New Roman"/>
           <w:sz w:val="24"/>
           <w:szCs w:val="24"/>
           <w:lang w:eastAsia="en-GB"/>
@@ -6516,13 +6533,11 @@
           <w:lang w:eastAsia="en-GB"/>
         </w:rPr>
       </w:pPr>
-      <w:bookmarkStart w:id="3" w:name="_Toc198748956"/>
       <w:r>
         <w:rPr>
           <w:rFonts w:eastAsia="Times New Roman" w:cs="Arial"/>
           <w:lang w:eastAsia="en-GB"/>
         </w:rPr>
-        <w:lastRenderedPageBreak/>
         <w:t>1.3 Scope and Limitations</w:t>
       </w:r>
       <w:bookmarkEnd w:id="3"/>
@@ -14514,7 +14529,7 @@
           <w:szCs w:val="24"/>
           <w:lang w:eastAsia="en-GB"/>
         </w:rPr>
-        <w:t>7</w:t>
+        <w:t>8</w:t>
       </w:r>
       <w:r>
         <w:rPr>
@@ -15074,7 +15089,7 @@
           <w:szCs w:val="24"/>
           <w:lang w:eastAsia="en-GB"/>
         </w:rPr>
-        <w:t>8</w:t>
+        <w:t>9</w:t>
       </w:r>
       <w:r>
         <w:rPr>
@@ -17758,7 +17773,20 @@
           <w:lang w:eastAsia="en-GB"/>
           <w14:ligatures w14:val="none"/>
         </w:rPr>
-        <w:t>Figure 9</w:t>
+        <w:t xml:space="preserve">Figure </w:t>
+      </w:r>
+      <w:r>
+        <w:rPr>
+          <w:rFonts w:ascii="Times New Roman" w:eastAsia="Times New Roman" w:hAnsi="Times New Roman" w:cs="Times New Roman"/>
+          <w:i/>
+          <w:iCs/>
+          <w:kern w:val="0"/>
+          <w:sz w:val="24"/>
+          <w:szCs w:val="24"/>
+          <w:lang w:eastAsia="en-GB"/>
+          <w14:ligatures w14:val="none"/>
+        </w:rPr>
+        <w:t>10</w:t>
       </w:r>
       <w:r>
         <w:rPr>
@@ -18002,7 +18030,7 @@
           <w:lang w:eastAsia="en-GB"/>
         </w:rPr>
       </w:pPr>
-      <w:bookmarkStart w:id="46" w:name="_Toc198748987"/>
+      <w:bookmarkStart w:id="45" w:name="_Toc198748987"/>
       <w:r>
         <w:rPr>
           <w:rFonts w:eastAsia="Times New Roman" w:cs="Arial"/>
@@ -18024,7 +18052,7 @@
         </w:rPr>
         <w:t>LSTM-Based Models</w:t>
       </w:r>
-      <w:bookmarkEnd w:id="46"/>
+      <w:bookmarkEnd w:id="45"/>
     </w:p>
     <w:p>
       <w:pPr>
@@ -18088,7 +18116,20 @@
           <w:lang w:eastAsia="en-GB"/>
           <w14:ligatures w14:val="none"/>
         </w:rPr>
-        <w:t>Figure 10</w:t>
+        <w:t>Figure 1</w:t>
+      </w:r>
+      <w:r>
+        <w:rPr>
+          <w:rFonts w:ascii="Times New Roman" w:eastAsia="Times New Roman" w:hAnsi="Times New Roman" w:cs="Times New Roman"/>
+          <w:i/>
+          <w:iCs/>
+          <w:kern w:val="0"/>
+          <w:sz w:val="24"/>
+          <w:szCs w:val="24"/>
+          <w:lang w:eastAsia="en-GB"/>
+          <w14:ligatures w14:val="none"/>
+        </w:rPr>
+        <w:t>1</w:t>
       </w:r>
       <w:r>
         <w:rPr>
@@ -18149,7 +18190,7 @@
           <w14:ligatures w14:val="none"/>
         </w:rPr>
       </w:pPr>
-      <w:bookmarkStart w:id="47" w:name="_Toc198749005"/>
+      <w:bookmarkStart w:id="46" w:name="_Toc198749005"/>
       <w:r>
         <w:t xml:space="preserve">Figure </w:t>
       </w:r>
@@ -18171,7 +18212,7 @@
       <w:r>
         <w:t xml:space="preserve"> – CNN + LSTM model architecture</w:t>
       </w:r>
-      <w:bookmarkEnd w:id="47"/>
+      <w:bookmarkEnd w:id="46"/>
     </w:p>
     <w:p>
       <w:pPr>
@@ -18201,7 +18242,7 @@
           <w:lang w:eastAsia="en-GB"/>
         </w:rPr>
       </w:pPr>
-      <w:bookmarkStart w:id="48" w:name="_Toc198748988"/>
+      <w:bookmarkStart w:id="47" w:name="_Toc198748988"/>
       <w:r>
         <w:rPr>
           <w:rFonts w:eastAsia="Times New Roman" w:cs="Arial"/>
@@ -18209,7 +18250,7 @@
         </w:rPr>
         <w:t>5.3. GNN for control flow graphs</w:t>
       </w:r>
-      <w:bookmarkEnd w:id="48"/>
+      <w:bookmarkEnd w:id="47"/>
     </w:p>
     <w:p>
       <w:pPr>
@@ -18332,7 +18373,7 @@
                                 <w:lang w:eastAsia="en-GB"/>
                               </w:rPr>
                             </w:pPr>
-                            <w:bookmarkStart w:id="49" w:name="_Toc198749006"/>
+                            <w:bookmarkStart w:id="48" w:name="_Toc198749006"/>
                             <w:r>
                               <w:t xml:space="preserve">Figure </w:t>
                             </w:r>
@@ -18354,7 +18395,7 @@
                             <w:r>
                               <w:t xml:space="preserve"> – GNN model architecture</w:t>
                             </w:r>
-                            <w:bookmarkEnd w:id="49"/>
+                            <w:bookmarkEnd w:id="48"/>
                           </w:p>
                         </w:txbxContent>
                       </wps:txbx>
@@ -18505,7 +18546,18 @@
           <w:szCs w:val="24"/>
           <w:lang w:eastAsia="en-GB"/>
         </w:rPr>
-        <w:t>11</w:t>
+        <w:t>1</w:t>
+      </w:r>
+      <w:r>
+        <w:rPr>
+          <w:rFonts w:ascii="Times New Roman" w:eastAsia="Times New Roman" w:hAnsi="Times New Roman" w:cs="Times New Roman"/>
+          <w:i/>
+          <w:iCs/>
+          <w:sz w:val="24"/>
+          <w:szCs w:val="24"/>
+          <w:lang w:eastAsia="en-GB"/>
+        </w:rPr>
+        <w:t>2</w:t>
       </w:r>
       <w:r>
         <w:rPr>
@@ -18608,6 +18660,32 @@
         <w:ind w:firstLine="720"/>
         <w:rPr>
           <w:rFonts w:ascii="Arial" w:eastAsia="Times New Roman" w:hAnsi="Arial" w:cs="Arial"/>
+          <w:sz w:val="24"/>
+          <w:szCs w:val="24"/>
+          <w:lang w:eastAsia="en-GB"/>
+        </w:rPr>
+      </w:pPr>
+    </w:p>
+    <w:p>
+      <w:pPr>
+        <w:spacing w:after="0"/>
+        <w:rPr>
+          <w:rFonts w:ascii="Arial" w:eastAsia="Times New Roman" w:hAnsi="Arial" w:cs="Arial"/>
+          <w:b/>
+          <w:bCs/>
+          <w:sz w:val="24"/>
+          <w:szCs w:val="24"/>
+          <w:lang w:eastAsia="en-GB"/>
+        </w:rPr>
+      </w:pPr>
+    </w:p>
+    <w:p>
+      <w:pPr>
+        <w:spacing w:after="0"/>
+        <w:rPr>
+          <w:rFonts w:ascii="Arial" w:eastAsia="Times New Roman" w:hAnsi="Arial" w:cs="Arial"/>
+          <w:b/>
+          <w:bCs/>
           <w:sz w:val="24"/>
           <w:szCs w:val="24"/>
           <w:lang w:eastAsia="en-GB"/>
@@ -19118,7 +19196,7 @@
           <w:lang w:eastAsia="en-GB"/>
         </w:rPr>
       </w:pPr>
-      <w:bookmarkStart w:id="51" w:name="_Toc198748989"/>
+      <w:bookmarkStart w:id="49" w:name="_Toc198748989"/>
       <w:r>
         <w:rPr>
           <w:rFonts w:eastAsia="Times New Roman" w:cs="Arial"/>
@@ -19126,7 +19204,7 @@
         </w:rPr>
         <w:t>6. EXPERIMENTS AND RESULTS</w:t>
       </w:r>
-      <w:bookmarkEnd w:id="51"/>
+      <w:bookmarkEnd w:id="49"/>
     </w:p>
     <w:p>
       <w:pPr>
@@ -19167,7 +19245,7 @@
           <w:lang w:eastAsia="en-GB"/>
         </w:rPr>
       </w:pPr>
-      <w:bookmarkStart w:id="52" w:name="_Toc198748990"/>
+      <w:bookmarkStart w:id="50" w:name="_Toc198748990"/>
       <w:r>
         <w:rPr>
           <w:rFonts w:eastAsia="Times New Roman" w:cs="Arial"/>
@@ -19175,7 +19253,7 @@
         </w:rPr>
         <w:t>6.1. Classical models with text vectorization</w:t>
       </w:r>
-      <w:bookmarkEnd w:id="52"/>
+      <w:bookmarkEnd w:id="50"/>
     </w:p>
     <w:p>
       <w:pPr>
@@ -21726,7 +21804,7 @@
           <w:lang w:eastAsia="en-GB"/>
         </w:rPr>
       </w:pPr>
-      <w:bookmarkStart w:id="53" w:name="_Toc198146159"/>
+      <w:bookmarkStart w:id="51" w:name="_Toc198146159"/>
       <w:r>
         <w:t xml:space="preserve">Table </w:t>
       </w:r>
@@ -21748,20 +21826,7 @@
       <w:r>
         <w:t xml:space="preserve"> – F1 Score of all ML models</w:t>
       </w:r>
-      <w:bookmarkEnd w:id="53"/>
-    </w:p>
-    <w:p>
-      <w:pPr>
-        <w:spacing w:after="0"/>
-        <w:rPr>
-          <w:rFonts w:ascii="Arial" w:eastAsia="Times New Roman" w:hAnsi="Arial" w:cs="Arial"/>
-          <w:b/>
-          <w:bCs/>
-          <w:sz w:val="24"/>
-          <w:szCs w:val="24"/>
-          <w:lang w:eastAsia="en-GB"/>
-        </w:rPr>
-      </w:pPr>
+      <w:bookmarkEnd w:id="51"/>
     </w:p>
     <w:p>
       <w:pPr>
@@ -21990,7 +22055,7 @@
           <w:lang w:eastAsia="en-GB"/>
         </w:rPr>
       </w:pPr>
-      <w:bookmarkStart w:id="54" w:name="_Toc198748991"/>
+      <w:bookmarkStart w:id="52" w:name="_Toc198748991"/>
       <w:r>
         <w:rPr>
           <w:rFonts w:eastAsia="Times New Roman" w:cs="Arial"/>
@@ -21998,7 +22063,7 @@
         </w:rPr>
         <w:t>6.2. AST-based neural models</w:t>
       </w:r>
-      <w:bookmarkEnd w:id="54"/>
+      <w:bookmarkEnd w:id="52"/>
     </w:p>
     <w:p>
       <w:pPr>
@@ -22552,7 +22617,7 @@
           <w14:ligatures w14:val="none"/>
         </w:rPr>
       </w:pPr>
-      <w:bookmarkStart w:id="55" w:name="_Toc198146160"/>
+      <w:bookmarkStart w:id="53" w:name="_Toc198146160"/>
       <w:r>
         <w:t xml:space="preserve">Table </w:t>
       </w:r>
@@ -22574,7 +22639,7 @@
       <w:r>
         <w:t xml:space="preserve"> – Accuracy for CNN and CNN + LSTM models</w:t>
       </w:r>
-      <w:bookmarkEnd w:id="55"/>
+      <w:bookmarkEnd w:id="53"/>
     </w:p>
     <w:p>
       <w:pPr>
@@ -22653,7 +22718,7 @@
           <w:lang w:eastAsia="en-GB"/>
           <w14:ligatures w14:val="none"/>
         </w:rPr>
-        <w:t>12</w:t>
+        <w:t>1</w:t>
       </w:r>
       <w:r>
         <w:rPr>
@@ -22666,7 +22731,7 @@
           <w:lang w:eastAsia="en-GB"/>
           <w14:ligatures w14:val="none"/>
         </w:rPr>
-        <w:t xml:space="preserve"> </w:t>
+        <w:t>3</w:t>
       </w:r>
       <w:r>
         <w:rPr>
@@ -22679,7 +22744,7 @@
           <w:lang w:eastAsia="en-GB"/>
           <w14:ligatures w14:val="none"/>
         </w:rPr>
-        <w:t>–</w:t>
+        <w:t xml:space="preserve"> </w:t>
       </w:r>
       <w:r>
         <w:rPr>
@@ -22692,7 +22757,7 @@
           <w:lang w:eastAsia="en-GB"/>
           <w14:ligatures w14:val="none"/>
         </w:rPr>
-        <w:t xml:space="preserve"> 1</w:t>
+        <w:t>–</w:t>
       </w:r>
       <w:r>
         <w:rPr>
@@ -22705,7 +22770,20 @@
           <w:lang w:eastAsia="en-GB"/>
           <w14:ligatures w14:val="none"/>
         </w:rPr>
-        <w:t>7</w:t>
+        <w:t xml:space="preserve"> 1</w:t>
+      </w:r>
+      <w:r>
+        <w:rPr>
+          <w:rFonts w:ascii="Times New Roman" w:eastAsia="Times New Roman" w:hAnsi="Times New Roman" w:cs="Times New Roman"/>
+          <w:i/>
+          <w:iCs/>
+          <w:kern w:val="0"/>
+          <w:sz w:val="24"/>
+          <w:szCs w:val="24"/>
+          <w:lang w:eastAsia="en-GB"/>
+          <w14:ligatures w14:val="none"/>
+        </w:rPr>
+        <w:t>8</w:t>
       </w:r>
       <w:r>
         <w:rPr>
@@ -22882,7 +22960,7 @@
         <w:pStyle w:val="Caption"/>
         <w:jc w:val="center"/>
       </w:pPr>
-      <w:bookmarkStart w:id="56" w:name="_Toc198749007"/>
+      <w:bookmarkStart w:id="54" w:name="_Toc198749007"/>
       <w:r>
         <w:t xml:space="preserve">Figure </w:t>
       </w:r>
@@ -22904,7 +22982,7 @@
       <w:r>
         <w:t xml:space="preserve"> – Loss and accuracy for CNN on Juliet dataset</w:t>
       </w:r>
-      <w:bookmarkEnd w:id="56"/>
+      <w:bookmarkEnd w:id="54"/>
     </w:p>
     <w:p>
       <w:pPr>
@@ -22990,7 +23068,7 @@
         <w:pStyle w:val="Caption"/>
         <w:jc w:val="center"/>
       </w:pPr>
-      <w:bookmarkStart w:id="57" w:name="_Toc198749008"/>
+      <w:bookmarkStart w:id="55" w:name="_Toc198749008"/>
       <w:r>
         <w:t xml:space="preserve">Figure </w:t>
       </w:r>
@@ -23012,7 +23090,7 @@
       <w:r>
         <w:t xml:space="preserve"> – Loss and accuracy for CNN + LSTM on Juliet dataset</w:t>
       </w:r>
-      <w:bookmarkEnd w:id="57"/>
+      <w:bookmarkEnd w:id="55"/>
     </w:p>
     <w:p>
       <w:pPr>
@@ -23103,7 +23181,7 @@
           <w14:ligatures w14:val="none"/>
         </w:rPr>
       </w:pPr>
-      <w:bookmarkStart w:id="58" w:name="_Toc198749009"/>
+      <w:bookmarkStart w:id="56" w:name="_Toc198749009"/>
       <w:r>
         <w:t xml:space="preserve">Figure </w:t>
       </w:r>
@@ -23125,7 +23203,7 @@
       <w:r>
         <w:t xml:space="preserve"> – Loss and accuracy for CNN on DiverseVul + BigVul + MegaVul dataset</w:t>
       </w:r>
-      <w:bookmarkEnd w:id="58"/>
+      <w:bookmarkEnd w:id="56"/>
     </w:p>
     <w:p>
       <w:pPr>
@@ -23215,7 +23293,7 @@
         <w:pStyle w:val="Caption"/>
         <w:jc w:val="center"/>
       </w:pPr>
-      <w:bookmarkStart w:id="59" w:name="_Toc198749010"/>
+      <w:bookmarkStart w:id="57" w:name="_Toc198749010"/>
       <w:r>
         <w:t xml:space="preserve">Figure </w:t>
       </w:r>
@@ -23237,7 +23315,7 @@
       <w:r>
         <w:t xml:space="preserve"> – Loss and accuracy for CNN + LSTM on DiverseVul + BigVul + MegaVul dataset</w:t>
       </w:r>
-      <w:bookmarkEnd w:id="59"/>
+      <w:bookmarkEnd w:id="57"/>
     </w:p>
     <w:p>
       <w:pPr>
@@ -23328,7 +23406,7 @@
           <w14:ligatures w14:val="none"/>
         </w:rPr>
       </w:pPr>
-      <w:bookmarkStart w:id="60" w:name="_Toc198749011"/>
+      <w:bookmarkStart w:id="58" w:name="_Toc198749011"/>
       <w:r>
         <w:t xml:space="preserve">Figure </w:t>
       </w:r>
@@ -23350,7 +23428,7 @@
       <w:r>
         <w:t xml:space="preserve"> – Loss and accuracy for CNN on combined dataset</w:t>
       </w:r>
-      <w:bookmarkEnd w:id="60"/>
+      <w:bookmarkEnd w:id="58"/>
     </w:p>
     <w:p>
       <w:pPr>
@@ -23451,7 +23529,7 @@
           <w14:ligatures w14:val="none"/>
         </w:rPr>
       </w:pPr>
-      <w:bookmarkStart w:id="61" w:name="_Toc198749012"/>
+      <w:bookmarkStart w:id="59" w:name="_Toc198749012"/>
       <w:r>
         <w:t xml:space="preserve">Figure </w:t>
       </w:r>
@@ -23473,7 +23551,7 @@
       <w:r>
         <w:t xml:space="preserve"> – Loss and accuracy for CNN + LSTM on combined dataset</w:t>
       </w:r>
-      <w:bookmarkEnd w:id="61"/>
+      <w:bookmarkEnd w:id="59"/>
     </w:p>
     <w:p>
       <w:pPr>
@@ -23537,7 +23615,7 @@
           <w:lang w:eastAsia="en-GB"/>
         </w:rPr>
       </w:pPr>
-      <w:bookmarkStart w:id="62" w:name="_Toc198748992"/>
+      <w:bookmarkStart w:id="60" w:name="_Toc198748992"/>
       <w:r>
         <w:rPr>
           <w:rFonts w:eastAsia="Times New Roman" w:cs="Arial"/>
@@ -23545,7 +23623,7 @@
         </w:rPr>
         <w:t>6.3. GNN performance on CFGs</w:t>
       </w:r>
-      <w:bookmarkEnd w:id="62"/>
+      <w:bookmarkEnd w:id="60"/>
     </w:p>
     <w:p>
       <w:pPr>
@@ -24026,7 +24104,7 @@
           <w:lang w:eastAsia="en-GB"/>
         </w:rPr>
       </w:pPr>
-      <w:bookmarkStart w:id="63" w:name="_Toc198146161"/>
+      <w:bookmarkStart w:id="61" w:name="_Toc198146161"/>
       <w:r>
         <w:t xml:space="preserve">Table </w:t>
       </w:r>
@@ -24048,7 +24126,7 @@
       <w:r>
         <w:t xml:space="preserve"> – Accuracy for GNN models</w:t>
       </w:r>
-      <w:bookmarkEnd w:id="63"/>
+      <w:bookmarkEnd w:id="61"/>
     </w:p>
     <w:p>
       <w:pPr>
@@ -24103,7 +24181,7 @@
           <w:szCs w:val="24"/>
           <w:lang w:eastAsia="en-GB"/>
         </w:rPr>
-        <w:t>8</w:t>
+        <w:t>9</w:t>
       </w:r>
       <w:r>
         <w:rPr>
@@ -24125,7 +24203,18 @@
           <w:szCs w:val="24"/>
           <w:lang w:eastAsia="en-GB"/>
         </w:rPr>
-        <w:t>20</w:t>
+        <w:t>2</w:t>
+      </w:r>
+      <w:r>
+        <w:rPr>
+          <w:rFonts w:ascii="Times New Roman" w:eastAsia="Times New Roman" w:hAnsi="Times New Roman" w:cs="Times New Roman"/>
+          <w:i/>
+          <w:iCs/>
+          <w:sz w:val="24"/>
+          <w:szCs w:val="24"/>
+          <w:lang w:eastAsia="en-GB"/>
+        </w:rPr>
+        <w:t>1</w:t>
       </w:r>
       <w:r>
         <w:rPr>
@@ -24256,7 +24345,7 @@
           <w:lang w:eastAsia="en-GB"/>
         </w:rPr>
       </w:pPr>
-      <w:bookmarkStart w:id="64" w:name="_Toc198749013"/>
+      <w:bookmarkStart w:id="62" w:name="_Toc198749013"/>
       <w:r>
         <w:t xml:space="preserve">Figure </w:t>
       </w:r>
@@ -24278,7 +24367,7 @@
       <w:r>
         <w:t xml:space="preserve"> – Loss and accuracy for GNN + LSTM on Juliet dataset</w:t>
       </w:r>
-      <w:bookmarkEnd w:id="64"/>
+      <w:bookmarkEnd w:id="62"/>
     </w:p>
     <w:p>
       <w:pPr>
@@ -24360,7 +24449,7 @@
           <w:lang w:eastAsia="en-GB"/>
         </w:rPr>
       </w:pPr>
-      <w:bookmarkStart w:id="65" w:name="_Toc198749014"/>
+      <w:bookmarkStart w:id="63" w:name="_Toc198749014"/>
       <w:r>
         <w:t xml:space="preserve">Figure </w:t>
       </w:r>
@@ -24382,7 +24471,7 @@
       <w:r>
         <w:t xml:space="preserve"> – Loss and accuracy for GNN + LSTM on DiverseVul + MegaVul + BigVul dataset</w:t>
       </w:r>
-      <w:bookmarkEnd w:id="65"/>
+      <w:bookmarkEnd w:id="63"/>
     </w:p>
     <w:p>
       <w:pPr>
@@ -24477,7 +24566,7 @@
           <w:lang w:eastAsia="en-GB"/>
         </w:rPr>
       </w:pPr>
-      <w:bookmarkStart w:id="66" w:name="_Toc198749015"/>
+      <w:bookmarkStart w:id="64" w:name="_Toc198749015"/>
       <w:r>
         <w:t xml:space="preserve">Figure </w:t>
       </w:r>
@@ -24499,7 +24588,7 @@
       <w:r>
         <w:t xml:space="preserve"> – Loss and accuracy for GNN + LSTM on combined dataset</w:t>
       </w:r>
-      <w:bookmarkEnd w:id="66"/>
+      <w:bookmarkEnd w:id="64"/>
     </w:p>
     <w:p>
       <w:pPr>
@@ -24651,7 +24740,7 @@
           <w:lang w:eastAsia="en-GB"/>
         </w:rPr>
       </w:pPr>
-      <w:bookmarkStart w:id="67" w:name="_Toc198748993"/>
+      <w:bookmarkStart w:id="65" w:name="_Toc198748993"/>
       <w:r>
         <w:rPr>
           <w:rFonts w:eastAsia="Times New Roman" w:cs="Arial"/>
@@ -24659,7 +24748,7 @@
         </w:rPr>
         <w:t>7. DISCUSSION</w:t>
       </w:r>
-      <w:bookmarkEnd w:id="67"/>
+      <w:bookmarkEnd w:id="65"/>
     </w:p>
     <w:p>
       <w:pPr>
@@ -25950,7 +26039,7 @@
           <w:lang w:eastAsia="en-GB"/>
         </w:rPr>
       </w:pPr>
-      <w:bookmarkStart w:id="68" w:name="_Toc198748994"/>
+      <w:bookmarkStart w:id="66" w:name="_Toc198748994"/>
       <w:r>
         <w:rPr>
           <w:rFonts w:eastAsia="Times New Roman" w:cs="Arial"/>
@@ -25958,7 +26047,7 @@
         </w:rPr>
         <w:t>8. CONCLUSIONS</w:t>
       </w:r>
-      <w:bookmarkEnd w:id="68"/>
+      <w:bookmarkEnd w:id="66"/>
     </w:p>
     <w:p>
       <w:pPr>
@@ -48273,18 +48362,6 @@
 </file>
 
 <file path=customXml/item1.xml><?xml version="1.0" encoding="utf-8"?>
-<b:Sources xmlns:b="http://schemas.openxmlformats.org/officeDocument/2006/bibliography" xmlns="http://schemas.openxmlformats.org/officeDocument/2006/bibliography" SelectedStyle="\APASixthEditionOfficeOnline.xsl" StyleName="APA" Version="6"/>
-</file>
-
-<file path=customXml/item2.xml><?xml version="1.0" encoding="utf-8"?>
-<p:properties xmlns:p="http://schemas.microsoft.com/office/2006/metadata/properties" xmlns:xsi="http://www.w3.org/2001/XMLSchema-instance" xmlns:pc="http://schemas.microsoft.com/office/infopath/2007/PartnerControls">
-  <documentManagement>
-    <_activity xmlns="2e1767ea-62b5-4538-96e4-9b7e0cc9f3e6" xsi:nil="true"/>
-  </documentManagement>
-</p:properties>
-</file>
-
-<file path=customXml/item3.xml><?xml version="1.0" encoding="utf-8"?>
 <ct:contentTypeSchema xmlns:ct="http://schemas.microsoft.com/office/2006/metadata/contentType" xmlns:ma="http://schemas.microsoft.com/office/2006/metadata/properties/metaAttributes" ct:_="" ma:_="" ma:contentTypeName="Document" ma:contentTypeID="0x01010003660415E415F94580887EF2D05590DA" ma:contentTypeVersion="8" ma:contentTypeDescription="Create a new document." ma:contentTypeScope="" ma:versionID="7770052e918ca562fd1f15a64370c154">
   <xsd:schema xmlns:xsd="http://www.w3.org/2001/XMLSchema" xmlns:xs="http://www.w3.org/2001/XMLSchema" xmlns:p="http://schemas.microsoft.com/office/2006/metadata/properties" xmlns:ns3="2e1767ea-62b5-4538-96e4-9b7e0cc9f3e6" targetNamespace="http://schemas.microsoft.com/office/2006/metadata/properties" ma:root="true" ma:fieldsID="d9c679a491ae1a47df93aaee97b9102b" ns3:_="">
     <xsd:import namespace="2e1767ea-62b5-4538-96e4-9b7e0cc9f3e6"/>
@@ -48454,6 +48531,18 @@
 </ct:contentTypeSchema>
 </file>
 
+<file path=customXml/item2.xml><?xml version="1.0" encoding="utf-8"?>
+<p:properties xmlns:p="http://schemas.microsoft.com/office/2006/metadata/properties" xmlns:xsi="http://www.w3.org/2001/XMLSchema-instance" xmlns:pc="http://schemas.microsoft.com/office/infopath/2007/PartnerControls">
+  <documentManagement>
+    <_activity xmlns="2e1767ea-62b5-4538-96e4-9b7e0cc9f3e6" xsi:nil="true"/>
+  </documentManagement>
+</p:properties>
+</file>
+
+<file path=customXml/item3.xml><?xml version="1.0" encoding="utf-8"?>
+<b:Sources xmlns:b="http://schemas.openxmlformats.org/officeDocument/2006/bibliography" xmlns="http://schemas.openxmlformats.org/officeDocument/2006/bibliography" SelectedStyle="\APASixthEditionOfficeOnline.xsl" StyleName="APA" Version="6"/>
+</file>
+
 <file path=customXml/item4.xml><?xml version="1.0" encoding="utf-8"?>
 <?mso-contentType ?>
 <FormTemplates xmlns="http://schemas.microsoft.com/sharepoint/v3/contenttype/forms">
@@ -48464,24 +48553,6 @@
 </file>
 
 <file path=customXml/itemProps1.xml><?xml version="1.0" encoding="utf-8"?>
-<ds:datastoreItem xmlns:ds="http://schemas.openxmlformats.org/officeDocument/2006/customXml" ds:itemID="{013C600D-1374-46F6-9801-0997C92DD8A4}">
-  <ds:schemaRefs>
-    <ds:schemaRef ds:uri="http://schemas.openxmlformats.org/officeDocument/2006/bibliography"/>
-  </ds:schemaRefs>
-</ds:datastoreItem>
-</file>
-
-<file path=customXml/itemProps2.xml><?xml version="1.0" encoding="utf-8"?>
-<ds:datastoreItem xmlns:ds="http://schemas.openxmlformats.org/officeDocument/2006/customXml" ds:itemID="{0D06A4E9-220C-4EA7-8ADB-E22262048D81}">
-  <ds:schemaRefs>
-    <ds:schemaRef ds:uri="http://schemas.microsoft.com/office/2006/metadata/properties"/>
-    <ds:schemaRef ds:uri="http://schemas.microsoft.com/office/infopath/2007/PartnerControls"/>
-    <ds:schemaRef ds:uri="2e1767ea-62b5-4538-96e4-9b7e0cc9f3e6"/>
-  </ds:schemaRefs>
-</ds:datastoreItem>
-</file>
-
-<file path=customXml/itemProps3.xml><?xml version="1.0" encoding="utf-8"?>
 <ds:datastoreItem xmlns:ds="http://schemas.openxmlformats.org/officeDocument/2006/customXml" ds:itemID="{7029D7BE-EA29-4B4D-957E-F6C4A319995D}">
   <ds:schemaRefs>
     <ds:schemaRef ds:uri="http://schemas.microsoft.com/office/2006/metadata/contentType"/>
@@ -48499,6 +48570,24 @@
 </ds:datastoreItem>
 </file>
 
+<file path=customXml/itemProps2.xml><?xml version="1.0" encoding="utf-8"?>
+<ds:datastoreItem xmlns:ds="http://schemas.openxmlformats.org/officeDocument/2006/customXml" ds:itemID="{0D06A4E9-220C-4EA7-8ADB-E22262048D81}">
+  <ds:schemaRefs>
+    <ds:schemaRef ds:uri="http://schemas.microsoft.com/office/2006/metadata/properties"/>
+    <ds:schemaRef ds:uri="http://schemas.microsoft.com/office/infopath/2007/PartnerControls"/>
+    <ds:schemaRef ds:uri="2e1767ea-62b5-4538-96e4-9b7e0cc9f3e6"/>
+  </ds:schemaRefs>
+</ds:datastoreItem>
+</file>
+
+<file path=customXml/itemProps3.xml><?xml version="1.0" encoding="utf-8"?>
+<ds:datastoreItem xmlns:ds="http://schemas.openxmlformats.org/officeDocument/2006/customXml" ds:itemID="{013C600D-1374-46F6-9801-0997C92DD8A4}">
+  <ds:schemaRefs>
+    <ds:schemaRef ds:uri="http://schemas.openxmlformats.org/officeDocument/2006/bibliography"/>
+  </ds:schemaRefs>
+</ds:datastoreItem>
+</file>
+
 <file path=customXml/itemProps4.xml><?xml version="1.0" encoding="utf-8"?>
 <ds:datastoreItem xmlns:ds="http://schemas.openxmlformats.org/officeDocument/2006/customXml" ds:itemID="{EA7F097E-2F39-4183-B9B1-A34CE4ED3DA2}">
   <ds:schemaRefs>

</xml_diff>